<commit_message>
testing Done!! junit4 used
</commit_message>
<xml_diff>
--- a/Docs/INSE 6260-System Design Specification (Template).docx
+++ b/Docs/INSE 6260-System Design Specification (Template).docx
@@ -2629,9 +2629,9 @@
       </w:pPr>
       <w:bookmarkStart w:id="3" w:name="_Toc439994667"/>
       <w:bookmarkStart w:id="4" w:name="_Toc505854386"/>
-      <w:bookmarkStart w:id="5" w:name="_Toc60608965"/>
-      <w:bookmarkStart w:id="6" w:name="_Toc79547842"/>
-      <w:bookmarkStart w:id="7" w:name="_Toc508883979"/>
+      <w:bookmarkStart w:id="5" w:name="_Toc508883979"/>
+      <w:bookmarkStart w:id="6" w:name="_Toc60608965"/>
+      <w:bookmarkStart w:id="7" w:name="_Toc79547842"/>
       <w:r>
         <w:rPr>
           <w:rFonts w:ascii="Times New Roman" w:hAnsi="Times New Roman" w:cs="Times New Roman"/>
@@ -2641,7 +2641,7 @@
       </w:r>
       <w:bookmarkEnd w:id="3"/>
       <w:bookmarkEnd w:id="4"/>
-      <w:bookmarkEnd w:id="7"/>
+      <w:bookmarkEnd w:id="5"/>
       <w:r>
         <w:rPr>
           <w:rFonts w:ascii="Times New Roman" w:hAnsi="Times New Roman" w:cs="Times New Roman"/>
@@ -3085,8 +3085,8 @@
         <w:lastRenderedPageBreak/>
         <w:t>Functional Descriptions</w:t>
       </w:r>
-      <w:bookmarkEnd w:id="5"/>
       <w:bookmarkEnd w:id="6"/>
+      <w:bookmarkEnd w:id="7"/>
       <w:bookmarkEnd w:id="17"/>
     </w:p>
     <w:p>
@@ -6492,29 +6492,15 @@
           <w:sz w:val="28"/>
           <w:szCs w:val="28"/>
         </w:rPr>
-        <w:t>Minimize the overall processing time and maximize the utilization of charging points</w:t>
-      </w:r>
-    </w:p>
-    <w:p>
-      <w:pPr>
-        <w:pStyle w:val="ListParagraph"/>
-        <w:numPr>
-          <w:ilvl w:val="0"/>
-          <w:numId w:val="40"/>
-        </w:numPr>
-        <w:rPr>
-          <w:rFonts w:ascii="Times New Roman" w:hAnsi="Times New Roman"/>
-          <w:sz w:val="28"/>
-          <w:szCs w:val="28"/>
-        </w:rPr>
-      </w:pPr>
-      <w:r>
-        <w:rPr>
-          <w:rFonts w:ascii="Times New Roman" w:hAnsi="Times New Roman"/>
-          <w:sz w:val="28"/>
-          <w:szCs w:val="28"/>
-        </w:rPr>
-        <w:t>Minimize the moving reservations after initial reservation</w:t>
+        <w:t>M</w:t>
+      </w:r>
+      <w:r>
+        <w:rPr>
+          <w:rFonts w:ascii="Times New Roman" w:hAnsi="Times New Roman"/>
+          <w:sz w:val="28"/>
+          <w:szCs w:val="28"/>
+        </w:rPr>
+        <w:t>aximize the utilization of charging points</w:t>
       </w:r>
     </w:p>
     <w:p>
@@ -6668,76 +6654,7 @@
           <w:sz w:val="28"/>
           <w:szCs w:val="28"/>
         </w:rPr>
-        <w:t xml:space="preserve">Implementation based on </w:t>
-      </w:r>
-      <w:r>
-        <w:rPr>
-          <w:rFonts w:ascii="Times New Roman" w:hAnsi="Times New Roman"/>
-          <w:b/>
-          <w:sz w:val="28"/>
-          <w:szCs w:val="28"/>
-        </w:rPr>
-        <w:t xml:space="preserve">Heuristics. </w:t>
-      </w:r>
-      <w:r>
-        <w:rPr>
-          <w:rFonts w:ascii="Times New Roman" w:hAnsi="Times New Roman"/>
-          <w:sz w:val="28"/>
-          <w:szCs w:val="28"/>
-        </w:rPr>
-        <w:t>Which basically follows some rules:</w:t>
-      </w:r>
-    </w:p>
-    <w:p>
-      <w:pPr>
-        <w:ind w:left="720"/>
-        <w:rPr>
-          <w:rFonts w:ascii="Times New Roman" w:hAnsi="Times New Roman"/>
-          <w:sz w:val="28"/>
-          <w:szCs w:val="28"/>
-        </w:rPr>
-      </w:pPr>
-      <w:r>
-        <w:rPr>
-          <w:rFonts w:ascii="Times New Roman" w:hAnsi="Times New Roman"/>
-          <w:sz w:val="28"/>
-          <w:szCs w:val="28"/>
-        </w:rPr>
-        <w:t xml:space="preserve">Dispatching Rule, try to allocate maximize </w:t>
-      </w:r>
-      <w:r>
-        <w:rPr>
-          <w:rFonts w:ascii="Times New Roman" w:hAnsi="Times New Roman"/>
-          <w:sz w:val="28"/>
-          <w:szCs w:val="28"/>
-        </w:rPr>
-        <w:t>as much as possible based on defined heuristics.</w:t>
-      </w:r>
-      <w:r>
-        <w:rPr>
-          <w:rFonts w:ascii="Times New Roman" w:hAnsi="Times New Roman"/>
-          <w:sz w:val="28"/>
-          <w:szCs w:val="28"/>
-        </w:rPr>
-        <w:t xml:space="preserve">  </w:t>
-      </w:r>
-    </w:p>
-    <w:p>
-      <w:pPr>
-        <w:ind w:left="720"/>
-        <w:rPr>
-          <w:rFonts w:ascii="Times New Roman" w:hAnsi="Times New Roman"/>
-          <w:sz w:val="28"/>
-          <w:szCs w:val="28"/>
-        </w:rPr>
-      </w:pPr>
-      <w:r>
-        <w:rPr>
-          <w:rFonts w:ascii="Times New Roman" w:hAnsi="Times New Roman"/>
-          <w:sz w:val="28"/>
-          <w:szCs w:val="28"/>
-        </w:rPr>
-        <w:t>I have defined major heuristics based on Electric Vehicle Reservation System’ problem:</w:t>
+        <w:t>Implementation based on some rules:</w:t>
       </w:r>
     </w:p>
     <w:p>
@@ -6803,11 +6720,406 @@
           <w:sz w:val="28"/>
           <w:szCs w:val="28"/>
         </w:rPr>
-        <w:lastRenderedPageBreak/>
         <w:t>Random selection if there is condition of two requests with same parameters and not enough charging station or point available.</w:t>
       </w:r>
       <w:bookmarkStart w:id="64" w:name="_GoBack"/>
       <w:bookmarkEnd w:id="64"/>
+    </w:p>
+    <w:p>
+      <w:pPr>
+        <w:rPr>
+          <w:rFonts w:ascii="Times New Roman" w:hAnsi="Times New Roman"/>
+          <w:sz w:val="28"/>
+          <w:szCs w:val="28"/>
+        </w:rPr>
+      </w:pPr>
+      <w:r>
+        <w:rPr>
+          <w:rFonts w:ascii="Times New Roman" w:hAnsi="Times New Roman"/>
+          <w:sz w:val="28"/>
+          <w:szCs w:val="28"/>
+        </w:rPr>
+        <w:t xml:space="preserve">       </w:t>
+      </w:r>
+    </w:p>
+    <w:p>
+      <w:pPr>
+        <w:rPr>
+          <w:rFonts w:ascii="Times New Roman" w:hAnsi="Times New Roman"/>
+          <w:sz w:val="28"/>
+          <w:szCs w:val="28"/>
+        </w:rPr>
+      </w:pPr>
+    </w:p>
+    <w:p>
+      <w:pPr>
+        <w:shd w:val="clear" w:color="auto" w:fill="000000" w:themeFill="text1"/>
+        <w:jc w:val="center"/>
+        <w:rPr>
+          <w:rFonts w:ascii="Times New Roman" w:hAnsi="Times New Roman"/>
+          <w:b/>
+          <w:sz w:val="28"/>
+          <w:szCs w:val="28"/>
+        </w:rPr>
+      </w:pPr>
+      <w:r>
+        <w:rPr>
+          <w:rFonts w:ascii="Times New Roman" w:hAnsi="Times New Roman"/>
+          <w:b/>
+          <w:sz w:val="28"/>
+          <w:szCs w:val="28"/>
+        </w:rPr>
+        <w:lastRenderedPageBreak/>
+        <w:t>Final</w:t>
+      </w:r>
+      <w:r>
+        <w:rPr>
+          <w:rFonts w:ascii="Times New Roman" w:hAnsi="Times New Roman"/>
+          <w:sz w:val="28"/>
+          <w:szCs w:val="28"/>
+        </w:rPr>
+        <w:t xml:space="preserve"> </w:t>
+      </w:r>
+      <w:r>
+        <w:rPr>
+          <w:rFonts w:ascii="Times New Roman" w:hAnsi="Times New Roman"/>
+          <w:b/>
+          <w:sz w:val="28"/>
+          <w:szCs w:val="28"/>
+        </w:rPr>
+        <w:t>Algorithm</w:t>
+      </w:r>
+    </w:p>
+    <w:p>
+      <w:pPr>
+        <w:rPr>
+          <w:rFonts w:ascii="Times New Roman" w:hAnsi="Times New Roman"/>
+          <w:sz w:val="28"/>
+          <w:szCs w:val="28"/>
+        </w:rPr>
+      </w:pPr>
+      <w:r>
+        <w:rPr>
+          <w:rFonts w:ascii="Times New Roman" w:hAnsi="Times New Roman"/>
+          <w:b/>
+          <w:sz w:val="28"/>
+          <w:szCs w:val="28"/>
+        </w:rPr>
+        <w:t xml:space="preserve">    Steps:</w:t>
+      </w:r>
+    </w:p>
+    <w:p>
+      <w:pPr>
+        <w:numPr>
+          <w:ilvl w:val="0"/>
+          <w:numId w:val="42"/>
+        </w:numPr>
+        <w:spacing w:after="0" w:line="432" w:lineRule="atLeast"/>
+        <w:jc w:val="left"/>
+        <w:textAlignment w:val="baseline"/>
+        <w:rPr>
+          <w:rFonts w:ascii="Times New Roman" w:hAnsi="Times New Roman"/>
+          <w:b/>
+          <w:bCs/>
+          <w:sz w:val="28"/>
+          <w:szCs w:val="28"/>
+        </w:rPr>
+      </w:pPr>
+      <w:r>
+        <w:rPr>
+          <w:rFonts w:ascii="Times New Roman" w:hAnsi="Times New Roman"/>
+          <w:b/>
+          <w:bCs/>
+          <w:sz w:val="28"/>
+          <w:szCs w:val="28"/>
+        </w:rPr>
+        <w:t>Filter the valid client requests (based on duration)</w:t>
+      </w:r>
+    </w:p>
+    <w:p>
+      <w:pPr>
+        <w:numPr>
+          <w:ilvl w:val="0"/>
+          <w:numId w:val="42"/>
+        </w:numPr>
+        <w:spacing w:after="0" w:line="432" w:lineRule="atLeast"/>
+        <w:jc w:val="left"/>
+        <w:textAlignment w:val="baseline"/>
+        <w:rPr>
+          <w:rFonts w:ascii="Times New Roman" w:hAnsi="Times New Roman"/>
+          <w:b/>
+          <w:bCs/>
+          <w:sz w:val="28"/>
+          <w:szCs w:val="28"/>
+        </w:rPr>
+      </w:pPr>
+      <w:r>
+        <w:rPr>
+          <w:rFonts w:ascii="Times New Roman" w:hAnsi="Times New Roman"/>
+          <w:b/>
+          <w:bCs/>
+          <w:sz w:val="28"/>
+          <w:szCs w:val="28"/>
+        </w:rPr>
+        <w:t xml:space="preserve">Lists of Car based on </w:t>
+      </w:r>
+      <w:r>
+        <w:rPr>
+          <w:rFonts w:ascii="Times New Roman" w:hAnsi="Times New Roman"/>
+          <w:b/>
+          <w:bCs/>
+          <w:sz w:val="28"/>
+          <w:szCs w:val="28"/>
+          <w:u w:val="single"/>
+        </w:rPr>
+        <w:t>type</w:t>
+      </w:r>
+      <w:r>
+        <w:rPr>
+          <w:rFonts w:ascii="Times New Roman" w:hAnsi="Times New Roman"/>
+          <w:b/>
+          <w:bCs/>
+          <w:sz w:val="28"/>
+          <w:szCs w:val="28"/>
+        </w:rPr>
+        <w:t xml:space="preserve"> (Tesla, Chev, Nissan)</w:t>
+      </w:r>
+    </w:p>
+    <w:p>
+      <w:pPr>
+        <w:numPr>
+          <w:ilvl w:val="0"/>
+          <w:numId w:val="42"/>
+        </w:numPr>
+        <w:spacing w:after="0" w:line="432" w:lineRule="atLeast"/>
+        <w:jc w:val="left"/>
+        <w:textAlignment w:val="baseline"/>
+        <w:rPr>
+          <w:rFonts w:ascii="Times New Roman" w:hAnsi="Times New Roman"/>
+          <w:b/>
+          <w:bCs/>
+          <w:sz w:val="28"/>
+          <w:szCs w:val="28"/>
+        </w:rPr>
+      </w:pPr>
+      <w:r>
+        <w:rPr>
+          <w:rFonts w:ascii="Times New Roman" w:hAnsi="Times New Roman"/>
+          <w:b/>
+          <w:bCs/>
+          <w:sz w:val="28"/>
+          <w:szCs w:val="28"/>
+        </w:rPr>
+        <w:t xml:space="preserve">Sorting of all based on </w:t>
+      </w:r>
+      <w:r>
+        <w:rPr>
+          <w:rFonts w:ascii="Times New Roman" w:hAnsi="Times New Roman"/>
+          <w:b/>
+          <w:bCs/>
+          <w:sz w:val="28"/>
+          <w:szCs w:val="28"/>
+          <w:u w:val="single"/>
+        </w:rPr>
+        <w:t>Miles</w:t>
+      </w:r>
+      <w:r>
+        <w:rPr>
+          <w:rFonts w:ascii="Times New Roman" w:hAnsi="Times New Roman"/>
+          <w:b/>
+          <w:bCs/>
+          <w:sz w:val="28"/>
+          <w:szCs w:val="28"/>
+        </w:rPr>
+        <w:t xml:space="preserve"> (reversed-highest) and</w:t>
+      </w:r>
+      <w:r>
+        <w:rPr>
+          <w:rFonts w:ascii="Times New Roman" w:hAnsi="Times New Roman"/>
+          <w:b/>
+          <w:bCs/>
+          <w:sz w:val="28"/>
+          <w:szCs w:val="28"/>
+        </w:rPr>
+        <w:t xml:space="preserve"> then based on</w:t>
+      </w:r>
+      <w:r>
+        <w:rPr>
+          <w:rFonts w:ascii="Times New Roman" w:hAnsi="Times New Roman"/>
+          <w:b/>
+          <w:bCs/>
+          <w:sz w:val="28"/>
+          <w:szCs w:val="28"/>
+        </w:rPr>
+        <w:t xml:space="preserve"> </w:t>
+      </w:r>
+      <w:r>
+        <w:rPr>
+          <w:rFonts w:ascii="Times New Roman" w:hAnsi="Times New Roman"/>
+          <w:b/>
+          <w:bCs/>
+          <w:sz w:val="28"/>
+          <w:szCs w:val="28"/>
+          <w:u w:val="single"/>
+        </w:rPr>
+        <w:t>Prefer Start Time</w:t>
+      </w:r>
+    </w:p>
+    <w:p>
+      <w:pPr>
+        <w:numPr>
+          <w:ilvl w:val="0"/>
+          <w:numId w:val="42"/>
+        </w:numPr>
+        <w:spacing w:after="0" w:line="432" w:lineRule="atLeast"/>
+        <w:jc w:val="left"/>
+        <w:textAlignment w:val="baseline"/>
+        <w:rPr>
+          <w:rFonts w:ascii="Times New Roman" w:hAnsi="Times New Roman"/>
+          <w:b/>
+          <w:bCs/>
+          <w:sz w:val="28"/>
+          <w:szCs w:val="28"/>
+        </w:rPr>
+      </w:pPr>
+      <w:r>
+        <w:rPr>
+          <w:rFonts w:ascii="Times New Roman" w:hAnsi="Times New Roman"/>
+          <w:b/>
+          <w:bCs/>
+          <w:sz w:val="28"/>
+          <w:szCs w:val="28"/>
+        </w:rPr>
+        <w:t xml:space="preserve">Processing all for best option (All tesla first </w:t>
+      </w:r>
+      <w:r>
+        <w:rPr>
+          <w:rFonts w:ascii="Times New Roman" w:hAnsi="Times New Roman"/>
+          <w:b/>
+          <w:bCs/>
+          <w:sz w:val="28"/>
+          <w:szCs w:val="28"/>
+        </w:rPr>
+        <w:t>goes</w:t>
+      </w:r>
+      <w:r>
+        <w:rPr>
+          <w:rFonts w:ascii="Times New Roman" w:hAnsi="Times New Roman"/>
+          <w:b/>
+          <w:bCs/>
+          <w:sz w:val="28"/>
+          <w:szCs w:val="28"/>
+        </w:rPr>
+        <w:t xml:space="preserve"> to </w:t>
+      </w:r>
+      <w:r>
+        <w:rPr>
+          <w:rFonts w:ascii="Times New Roman" w:hAnsi="Times New Roman"/>
+          <w:b/>
+          <w:bCs/>
+          <w:sz w:val="28"/>
+          <w:szCs w:val="28"/>
+          <w:u w:val="single"/>
+        </w:rPr>
+        <w:t>Supercharger)</w:t>
+      </w:r>
+    </w:p>
+    <w:p>
+      <w:pPr>
+        <w:numPr>
+          <w:ilvl w:val="0"/>
+          <w:numId w:val="42"/>
+        </w:numPr>
+        <w:spacing w:after="0" w:line="432" w:lineRule="atLeast"/>
+        <w:jc w:val="left"/>
+        <w:textAlignment w:val="baseline"/>
+        <w:rPr>
+          <w:rFonts w:ascii="Times New Roman" w:hAnsi="Times New Roman"/>
+          <w:b/>
+          <w:bCs/>
+          <w:sz w:val="28"/>
+          <w:szCs w:val="28"/>
+        </w:rPr>
+      </w:pPr>
+      <w:r>
+        <w:rPr>
+          <w:rFonts w:ascii="Times New Roman" w:hAnsi="Times New Roman"/>
+          <w:b/>
+          <w:bCs/>
+          <w:sz w:val="28"/>
+          <w:szCs w:val="28"/>
+        </w:rPr>
+        <w:t xml:space="preserve">Output generated on </w:t>
+      </w:r>
+      <w:r>
+        <w:rPr>
+          <w:rFonts w:ascii="Times New Roman" w:hAnsi="Times New Roman"/>
+          <w:b/>
+          <w:bCs/>
+          <w:sz w:val="28"/>
+          <w:szCs w:val="28"/>
+          <w:u w:val="single"/>
+        </w:rPr>
+        <w:t>Gantt Chart</w:t>
+      </w:r>
+    </w:p>
+    <w:p>
+      <w:pPr>
+        <w:numPr>
+          <w:ilvl w:val="0"/>
+          <w:numId w:val="42"/>
+        </w:numPr>
+        <w:spacing w:after="0" w:line="432" w:lineRule="atLeast"/>
+        <w:jc w:val="left"/>
+        <w:textAlignment w:val="baseline"/>
+        <w:rPr>
+          <w:rFonts w:ascii="Times New Roman" w:hAnsi="Times New Roman"/>
+          <w:b/>
+          <w:bCs/>
+          <w:sz w:val="28"/>
+          <w:szCs w:val="28"/>
+        </w:rPr>
+      </w:pPr>
+      <w:r>
+        <w:rPr>
+          <w:rFonts w:ascii="Times New Roman" w:hAnsi="Times New Roman"/>
+          <w:b/>
+          <w:bCs/>
+          <w:sz w:val="28"/>
+          <w:szCs w:val="28"/>
+        </w:rPr>
+        <w:t>All the valid processed requests stored in excel file.</w:t>
+      </w:r>
+    </w:p>
+    <w:p>
+      <w:pPr>
+        <w:rPr>
+          <w:rFonts w:ascii="Times New Roman" w:hAnsi="Times New Roman"/>
+          <w:b/>
+          <w:sz w:val="28"/>
+          <w:szCs w:val="28"/>
+        </w:rPr>
+      </w:pPr>
+    </w:p>
+    <w:p>
+      <w:pPr>
+        <w:rPr>
+          <w:rFonts w:ascii="Times New Roman" w:hAnsi="Times New Roman"/>
+          <w:b/>
+          <w:sz w:val="28"/>
+          <w:szCs w:val="28"/>
+        </w:rPr>
+      </w:pPr>
+    </w:p>
+    <w:p>
+      <w:pPr>
+        <w:ind w:left="1080"/>
+        <w:rPr>
+          <w:rFonts w:ascii="Times New Roman" w:hAnsi="Times New Roman"/>
+          <w:sz w:val="28"/>
+          <w:szCs w:val="28"/>
+        </w:rPr>
+      </w:pPr>
     </w:p>
     <w:p>
       <w:pPr>
@@ -8418,7 +8730,7 @@
         <w:sz w:val="16"/>
         <w:szCs w:val="16"/>
       </w:rPr>
-      <w:t>3/15/2018</w:t>
+      <w:t>4/22/2018</w:t>
     </w:r>
     <w:r>
       <w:rPr>
@@ -8461,7 +8773,7 @@
         <w:sz w:val="16"/>
         <w:szCs w:val="16"/>
       </w:rPr>
-      <w:t>12:04 PM</w:t>
+      <w:t>7:15 PM</w:t>
     </w:r>
     <w:r>
       <w:rPr>
@@ -8529,7 +8841,7 @@
         <w:sz w:val="18"/>
         <w:szCs w:val="18"/>
       </w:rPr>
-      <w:t>18</w:t>
+      <w:t>12</w:t>
     </w:r>
     <w:r>
       <w:rPr>
@@ -10919,6 +11231,119 @@
     </w:lvl>
   </w:abstractNum>
   <w:abstractNum w:abstractNumId="21" w15:restartNumberingAfterBreak="0">
+    <w:nsid w:val="40757C70"/>
+    <w:multiLevelType w:val="multilevel"/>
+    <w:tmpl w:val="60787ADC"/>
+    <w:lvl w:ilvl="0">
+      <w:start w:val="1"/>
+      <w:numFmt w:val="decimal"/>
+      <w:lvlText w:val="%1."/>
+      <w:lvlJc w:val="left"/>
+      <w:pPr>
+        <w:tabs>
+          <w:tab w:val="num" w:pos="720"/>
+        </w:tabs>
+        <w:ind w:left="720" w:hanging="360"/>
+      </w:pPr>
+    </w:lvl>
+    <w:lvl w:ilvl="1" w:tentative="1">
+      <w:start w:val="1"/>
+      <w:numFmt w:val="decimal"/>
+      <w:lvlText w:val="%2."/>
+      <w:lvlJc w:val="left"/>
+      <w:pPr>
+        <w:tabs>
+          <w:tab w:val="num" w:pos="1440"/>
+        </w:tabs>
+        <w:ind w:left="1440" w:hanging="360"/>
+      </w:pPr>
+    </w:lvl>
+    <w:lvl w:ilvl="2" w:tentative="1">
+      <w:start w:val="1"/>
+      <w:numFmt w:val="decimal"/>
+      <w:lvlText w:val="%3."/>
+      <w:lvlJc w:val="left"/>
+      <w:pPr>
+        <w:tabs>
+          <w:tab w:val="num" w:pos="2160"/>
+        </w:tabs>
+        <w:ind w:left="2160" w:hanging="360"/>
+      </w:pPr>
+    </w:lvl>
+    <w:lvl w:ilvl="3" w:tentative="1">
+      <w:start w:val="1"/>
+      <w:numFmt w:val="decimal"/>
+      <w:lvlText w:val="%4."/>
+      <w:lvlJc w:val="left"/>
+      <w:pPr>
+        <w:tabs>
+          <w:tab w:val="num" w:pos="2880"/>
+        </w:tabs>
+        <w:ind w:left="2880" w:hanging="360"/>
+      </w:pPr>
+    </w:lvl>
+    <w:lvl w:ilvl="4" w:tentative="1">
+      <w:start w:val="1"/>
+      <w:numFmt w:val="decimal"/>
+      <w:lvlText w:val="%5."/>
+      <w:lvlJc w:val="left"/>
+      <w:pPr>
+        <w:tabs>
+          <w:tab w:val="num" w:pos="3600"/>
+        </w:tabs>
+        <w:ind w:left="3600" w:hanging="360"/>
+      </w:pPr>
+    </w:lvl>
+    <w:lvl w:ilvl="5" w:tentative="1">
+      <w:start w:val="1"/>
+      <w:numFmt w:val="decimal"/>
+      <w:lvlText w:val="%6."/>
+      <w:lvlJc w:val="left"/>
+      <w:pPr>
+        <w:tabs>
+          <w:tab w:val="num" w:pos="4320"/>
+        </w:tabs>
+        <w:ind w:left="4320" w:hanging="360"/>
+      </w:pPr>
+    </w:lvl>
+    <w:lvl w:ilvl="6" w:tentative="1">
+      <w:start w:val="1"/>
+      <w:numFmt w:val="decimal"/>
+      <w:lvlText w:val="%7."/>
+      <w:lvlJc w:val="left"/>
+      <w:pPr>
+        <w:tabs>
+          <w:tab w:val="num" w:pos="5040"/>
+        </w:tabs>
+        <w:ind w:left="5040" w:hanging="360"/>
+      </w:pPr>
+    </w:lvl>
+    <w:lvl w:ilvl="7" w:tentative="1">
+      <w:start w:val="1"/>
+      <w:numFmt w:val="decimal"/>
+      <w:lvlText w:val="%8."/>
+      <w:lvlJc w:val="left"/>
+      <w:pPr>
+        <w:tabs>
+          <w:tab w:val="num" w:pos="5760"/>
+        </w:tabs>
+        <w:ind w:left="5760" w:hanging="360"/>
+      </w:pPr>
+    </w:lvl>
+    <w:lvl w:ilvl="8" w:tentative="1">
+      <w:start w:val="1"/>
+      <w:numFmt w:val="decimal"/>
+      <w:lvlText w:val="%9."/>
+      <w:lvlJc w:val="left"/>
+      <w:pPr>
+        <w:tabs>
+          <w:tab w:val="num" w:pos="6480"/>
+        </w:tabs>
+        <w:ind w:left="6480" w:hanging="360"/>
+      </w:pPr>
+    </w:lvl>
+  </w:abstractNum>
+  <w:abstractNum w:abstractNumId="22" w15:restartNumberingAfterBreak="0">
     <w:nsid w:val="42767BA0"/>
     <w:multiLevelType w:val="hybridMultilevel"/>
     <w:tmpl w:val="D9424546"/>
@@ -11059,7 +11484,7 @@
       </w:rPr>
     </w:lvl>
   </w:abstractNum>
-  <w:abstractNum w:abstractNumId="22" w15:restartNumberingAfterBreak="0">
+  <w:abstractNum w:abstractNumId="23" w15:restartNumberingAfterBreak="0">
     <w:nsid w:val="43E444CD"/>
     <w:multiLevelType w:val="hybridMultilevel"/>
     <w:tmpl w:val="5CE674E6"/>
@@ -11175,7 +11600,7 @@
       </w:pPr>
     </w:lvl>
   </w:abstractNum>
-  <w:abstractNum w:abstractNumId="23" w15:restartNumberingAfterBreak="0">
+  <w:abstractNum w:abstractNumId="24" w15:restartNumberingAfterBreak="0">
     <w:nsid w:val="44B50F1C"/>
     <w:multiLevelType w:val="hybridMultilevel"/>
     <w:tmpl w:val="A942DC2A"/>
@@ -11315,7 +11740,7 @@
       </w:rPr>
     </w:lvl>
   </w:abstractNum>
-  <w:abstractNum w:abstractNumId="24" w15:restartNumberingAfterBreak="0">
+  <w:abstractNum w:abstractNumId="25" w15:restartNumberingAfterBreak="0">
     <w:nsid w:val="4B997683"/>
     <w:multiLevelType w:val="hybridMultilevel"/>
     <w:tmpl w:val="7D6C3D34"/>
@@ -11431,7 +11856,7 @@
       </w:pPr>
     </w:lvl>
   </w:abstractNum>
-  <w:abstractNum w:abstractNumId="25" w15:restartNumberingAfterBreak="0">
+  <w:abstractNum w:abstractNumId="26" w15:restartNumberingAfterBreak="0">
     <w:nsid w:val="4C4D7105"/>
     <w:multiLevelType w:val="hybridMultilevel"/>
     <w:tmpl w:val="46AA6198"/>
@@ -11544,7 +11969,7 @@
       </w:rPr>
     </w:lvl>
   </w:abstractNum>
-  <w:abstractNum w:abstractNumId="26" w15:restartNumberingAfterBreak="0">
+  <w:abstractNum w:abstractNumId="27" w15:restartNumberingAfterBreak="0">
     <w:nsid w:val="50632D00"/>
     <w:multiLevelType w:val="multilevel"/>
     <w:tmpl w:val="8BE8D126"/>
@@ -11684,7 +12109,7 @@
       </w:rPr>
     </w:lvl>
   </w:abstractNum>
-  <w:abstractNum w:abstractNumId="27" w15:restartNumberingAfterBreak="0">
+  <w:abstractNum w:abstractNumId="28" w15:restartNumberingAfterBreak="0">
     <w:nsid w:val="5B0064E5"/>
     <w:multiLevelType w:val="hybridMultilevel"/>
     <w:tmpl w:val="D3ECBE94"/>
@@ -11800,7 +12225,7 @@
       </w:pPr>
     </w:lvl>
   </w:abstractNum>
-  <w:abstractNum w:abstractNumId="28" w15:restartNumberingAfterBreak="0">
+  <w:abstractNum w:abstractNumId="29" w15:restartNumberingAfterBreak="0">
     <w:nsid w:val="60821DDA"/>
     <w:multiLevelType w:val="hybridMultilevel"/>
     <w:tmpl w:val="BCE8AB42"/>
@@ -11916,7 +12341,7 @@
       </w:pPr>
     </w:lvl>
   </w:abstractNum>
-  <w:abstractNum w:abstractNumId="29" w15:restartNumberingAfterBreak="0">
+  <w:abstractNum w:abstractNumId="30" w15:restartNumberingAfterBreak="0">
     <w:nsid w:val="64DE6AA9"/>
     <w:multiLevelType w:val="hybridMultilevel"/>
     <w:tmpl w:val="24C4F2B4"/>
@@ -12029,7 +12454,7 @@
       </w:rPr>
     </w:lvl>
   </w:abstractNum>
-  <w:abstractNum w:abstractNumId="30" w15:restartNumberingAfterBreak="0">
+  <w:abstractNum w:abstractNumId="31" w15:restartNumberingAfterBreak="0">
     <w:nsid w:val="651D559B"/>
     <w:multiLevelType w:val="multilevel"/>
     <w:tmpl w:val="1D0486BA"/>
@@ -12168,7 +12593,7 @@
       </w:rPr>
     </w:lvl>
   </w:abstractNum>
-  <w:abstractNum w:abstractNumId="31" w15:restartNumberingAfterBreak="0">
+  <w:abstractNum w:abstractNumId="32" w15:restartNumberingAfterBreak="0">
     <w:nsid w:val="697B7183"/>
     <w:multiLevelType w:val="hybridMultilevel"/>
     <w:tmpl w:val="E4EAABD4"/>
@@ -12254,7 +12679,7 @@
       </w:pPr>
     </w:lvl>
   </w:abstractNum>
-  <w:abstractNum w:abstractNumId="32" w15:restartNumberingAfterBreak="0">
+  <w:abstractNum w:abstractNumId="33" w15:restartNumberingAfterBreak="0">
     <w:nsid w:val="6A010814"/>
     <w:multiLevelType w:val="hybridMultilevel"/>
     <w:tmpl w:val="2E5872AA"/>
@@ -12367,7 +12792,7 @@
       </w:rPr>
     </w:lvl>
   </w:abstractNum>
-  <w:abstractNum w:abstractNumId="33" w15:restartNumberingAfterBreak="0">
+  <w:abstractNum w:abstractNumId="34" w15:restartNumberingAfterBreak="0">
     <w:nsid w:val="6A6E3C83"/>
     <w:multiLevelType w:val="hybridMultilevel"/>
     <w:tmpl w:val="7EE6E116"/>
@@ -12480,7 +12905,7 @@
       </w:rPr>
     </w:lvl>
   </w:abstractNum>
-  <w:abstractNum w:abstractNumId="34" w15:restartNumberingAfterBreak="0">
+  <w:abstractNum w:abstractNumId="35" w15:restartNumberingAfterBreak="0">
     <w:nsid w:val="6BB3000F"/>
     <w:multiLevelType w:val="hybridMultilevel"/>
     <w:tmpl w:val="C5B66536"/>
@@ -12593,7 +13018,7 @@
       </w:rPr>
     </w:lvl>
   </w:abstractNum>
-  <w:abstractNum w:abstractNumId="35" w15:restartNumberingAfterBreak="0">
+  <w:abstractNum w:abstractNumId="36" w15:restartNumberingAfterBreak="0">
     <w:nsid w:val="6C497E0F"/>
     <w:multiLevelType w:val="hybridMultilevel"/>
     <w:tmpl w:val="AFDE875A"/>
@@ -12709,7 +13134,7 @@
       </w:pPr>
     </w:lvl>
   </w:abstractNum>
-  <w:abstractNum w:abstractNumId="36" w15:restartNumberingAfterBreak="0">
+  <w:abstractNum w:abstractNumId="37" w15:restartNumberingAfterBreak="0">
     <w:nsid w:val="6D2440C9"/>
     <w:multiLevelType w:val="hybridMultilevel"/>
     <w:tmpl w:val="549092A8"/>
@@ -12825,7 +13250,7 @@
       </w:pPr>
     </w:lvl>
   </w:abstractNum>
-  <w:abstractNum w:abstractNumId="37" w15:restartNumberingAfterBreak="0">
+  <w:abstractNum w:abstractNumId="38" w15:restartNumberingAfterBreak="0">
     <w:nsid w:val="709E1A92"/>
     <w:multiLevelType w:val="hybridMultilevel"/>
     <w:tmpl w:val="2C96D1D0"/>
@@ -12942,7 +13367,7 @@
       </w:pPr>
     </w:lvl>
   </w:abstractNum>
-  <w:abstractNum w:abstractNumId="38" w15:restartNumberingAfterBreak="0">
+  <w:abstractNum w:abstractNumId="39" w15:restartNumberingAfterBreak="0">
     <w:nsid w:val="71661707"/>
     <w:multiLevelType w:val="hybridMultilevel"/>
     <w:tmpl w:val="38CC6C20"/>
@@ -13058,7 +13483,7 @@
       </w:pPr>
     </w:lvl>
   </w:abstractNum>
-  <w:abstractNum w:abstractNumId="39" w15:restartNumberingAfterBreak="0">
+  <w:abstractNum w:abstractNumId="40" w15:restartNumberingAfterBreak="0">
     <w:nsid w:val="739C08F2"/>
     <w:multiLevelType w:val="hybridMultilevel"/>
     <w:tmpl w:val="6DEA1C54"/>
@@ -13147,7 +13572,7 @@
       </w:pPr>
     </w:lvl>
   </w:abstractNum>
-  <w:abstractNum w:abstractNumId="40" w15:restartNumberingAfterBreak="0">
+  <w:abstractNum w:abstractNumId="41" w15:restartNumberingAfterBreak="0">
     <w:nsid w:val="74727E9D"/>
     <w:multiLevelType w:val="multilevel"/>
     <w:tmpl w:val="6CCC2BD0"/>
@@ -13294,7 +13719,7 @@
       </w:rPr>
     </w:lvl>
   </w:abstractNum>
-  <w:abstractNum w:abstractNumId="41" w15:restartNumberingAfterBreak="0">
+  <w:abstractNum w:abstractNumId="42" w15:restartNumberingAfterBreak="0">
     <w:nsid w:val="75BD21EE"/>
     <w:multiLevelType w:val="hybridMultilevel"/>
     <w:tmpl w:val="CAA6EF06"/>
@@ -13411,7 +13836,7 @@
       </w:pPr>
     </w:lvl>
   </w:abstractNum>
-  <w:abstractNum w:abstractNumId="42" w15:restartNumberingAfterBreak="0">
+  <w:abstractNum w:abstractNumId="43" w15:restartNumberingAfterBreak="0">
     <w:nsid w:val="78814E3E"/>
     <w:multiLevelType w:val="hybridMultilevel"/>
     <w:tmpl w:val="C270D6C4"/>
@@ -13551,7 +13976,7 @@
       </w:rPr>
     </w:lvl>
   </w:abstractNum>
-  <w:abstractNum w:abstractNumId="43" w15:restartNumberingAfterBreak="0">
+  <w:abstractNum w:abstractNumId="44" w15:restartNumberingAfterBreak="0">
     <w:nsid w:val="7D975301"/>
     <w:multiLevelType w:val="hybridMultilevel"/>
     <w:tmpl w:val="1EDC4E76"/>
@@ -13671,13 +14096,13 @@
     <w:abstractNumId w:val="16"/>
   </w:num>
   <w:num w:numId="3">
-    <w:abstractNumId w:val="30"/>
+    <w:abstractNumId w:val="31"/>
   </w:num>
   <w:num w:numId="4">
-    <w:abstractNumId w:val="37"/>
+    <w:abstractNumId w:val="38"/>
   </w:num>
   <w:num w:numId="5">
-    <w:abstractNumId w:val="40"/>
+    <w:abstractNumId w:val="41"/>
   </w:num>
   <w:num w:numId="6">
     <w:abstractNumId w:val="14"/>
@@ -13692,28 +14117,28 @@
     <w:abstractNumId w:val="12"/>
   </w:num>
   <w:num w:numId="10">
-    <w:abstractNumId w:val="35"/>
+    <w:abstractNumId w:val="36"/>
   </w:num>
   <w:num w:numId="11">
     <w:abstractNumId w:val="4"/>
   </w:num>
   <w:num w:numId="12">
-    <w:abstractNumId w:val="27"/>
+    <w:abstractNumId w:val="28"/>
   </w:num>
   <w:num w:numId="13">
     <w:abstractNumId w:val="13"/>
   </w:num>
   <w:num w:numId="14">
-    <w:abstractNumId w:val="41"/>
+    <w:abstractNumId w:val="42"/>
   </w:num>
   <w:num w:numId="15">
     <w:abstractNumId w:val="11"/>
   </w:num>
   <w:num w:numId="16">
-    <w:abstractNumId w:val="36"/>
+    <w:abstractNumId w:val="37"/>
   </w:num>
   <w:num w:numId="17">
-    <w:abstractNumId w:val="28"/>
+    <w:abstractNumId w:val="29"/>
   </w:num>
   <w:num w:numId="18">
     <w:abstractNumId w:val="19"/>
@@ -13722,52 +14147,52 @@
     <w:abstractNumId w:val="5"/>
   </w:num>
   <w:num w:numId="20">
-    <w:abstractNumId w:val="24"/>
+    <w:abstractNumId w:val="25"/>
   </w:num>
   <w:num w:numId="21">
     <w:abstractNumId w:val="10"/>
   </w:num>
   <w:num w:numId="22">
-    <w:abstractNumId w:val="21"/>
+    <w:abstractNumId w:val="22"/>
   </w:num>
   <w:num w:numId="23">
     <w:abstractNumId w:val="8"/>
   </w:num>
   <w:num w:numId="24">
-    <w:abstractNumId w:val="26"/>
+    <w:abstractNumId w:val="27"/>
   </w:num>
   <w:num w:numId="25">
     <w:abstractNumId w:val="6"/>
   </w:num>
   <w:num w:numId="26">
-    <w:abstractNumId w:val="22"/>
+    <w:abstractNumId w:val="23"/>
   </w:num>
   <w:num w:numId="27">
-    <w:abstractNumId w:val="42"/>
+    <w:abstractNumId w:val="43"/>
   </w:num>
   <w:num w:numId="28">
-    <w:abstractNumId w:val="23"/>
+    <w:abstractNumId w:val="24"/>
   </w:num>
   <w:num w:numId="29">
-    <w:abstractNumId w:val="38"/>
+    <w:abstractNumId w:val="39"/>
   </w:num>
   <w:num w:numId="30">
-    <w:abstractNumId w:val="39"/>
+    <w:abstractNumId w:val="40"/>
   </w:num>
   <w:num w:numId="31">
-    <w:abstractNumId w:val="34"/>
+    <w:abstractNumId w:val="35"/>
   </w:num>
   <w:num w:numId="32">
-    <w:abstractNumId w:val="33"/>
+    <w:abstractNumId w:val="34"/>
   </w:num>
   <w:num w:numId="33">
     <w:abstractNumId w:val="9"/>
   </w:num>
   <w:num w:numId="34">
-    <w:abstractNumId w:val="25"/>
+    <w:abstractNumId w:val="26"/>
   </w:num>
   <w:num w:numId="35">
-    <w:abstractNumId w:val="31"/>
+    <w:abstractNumId w:val="32"/>
   </w:num>
   <w:num w:numId="36">
     <w:abstractNumId w:val="17"/>
@@ -13776,19 +14201,22 @@
     <w:abstractNumId w:val="20"/>
   </w:num>
   <w:num w:numId="38">
-    <w:abstractNumId w:val="43"/>
+    <w:abstractNumId w:val="44"/>
   </w:num>
   <w:num w:numId="39">
-    <w:abstractNumId w:val="40"/>
+    <w:abstractNumId w:val="41"/>
     <w:lvlOverride w:ilvl="0">
       <w:startOverride w:val="7"/>
     </w:lvlOverride>
   </w:num>
   <w:num w:numId="40">
-    <w:abstractNumId w:val="32"/>
+    <w:abstractNumId w:val="33"/>
   </w:num>
   <w:num w:numId="41">
-    <w:abstractNumId w:val="29"/>
+    <w:abstractNumId w:val="30"/>
+  </w:num>
+  <w:num w:numId="42">
+    <w:abstractNumId w:val="21"/>
   </w:num>
   <w:numIdMacAtCleanup w:val="22"/>
 </w:numbering>
@@ -13824,6 +14252,7 @@
     <w:lsdException w:name="Subtitle" w:qFormat="1"/>
     <w:lsdException w:name="Strong" w:qFormat="1"/>
     <w:lsdException w:name="Emphasis" w:qFormat="1"/>
+    <w:lsdException w:name="Normal (Web)" w:uiPriority="99"/>
     <w:lsdException w:name="HTML Preformatted" w:semiHidden="1" w:unhideWhenUsed="1"/>
     <w:lsdException w:name="Normal Table" w:semiHidden="1" w:unhideWhenUsed="1"/>
     <w:lsdException w:name="No List" w:semiHidden="1" w:unhideWhenUsed="1"/>
@@ -14342,6 +14771,7 @@
   <w:style w:type="paragraph" w:styleId="NormalWeb">
     <w:name w:val="Normal (Web)"/>
     <w:basedOn w:val="Normal"/>
+    <w:uiPriority w:val="99"/>
     <w:rsid w:val="00C81BCC"/>
     <w:pPr>
       <w:jc w:val="left"/>

</xml_diff>